<commit_message>
Updated release notes to remove tracking
</commit_message>
<xml_diff>
--- a/doc/release/MoDaC Release Notes 2.4.docx
+++ b/doc/release/MoDaC Release Notes 2.4.docx
@@ -429,48 +429,15 @@
               </w:rPr>
               <w:t xml:space="preserve">. </w:t>
             </w:r>
-            <w:ins w:id="0" w:author="Menon, Sunita (NIH/NCI) [C]" w:date="2024-07-17T18:13:00Z" w16du:dateUtc="2024-07-17T22:13:00Z">
-              <w:r>
-                <w:rPr>
-                  <w:color w:val="000000" w:themeColor="text1"/>
-                  <w:sz w:val="28"/>
-                  <w:szCs w:val="28"/>
-                </w:rPr>
-                <w:t xml:space="preserve">For details, see </w:t>
-              </w:r>
-            </w:ins>
-            <w:ins w:id="1" w:author="Menon, Sunita (NIH/NCI) [C]" w:date="2024-07-17T18:14:00Z" w16du:dateUtc="2024-07-17T22:14:00Z">
-              <w:r>
-                <w:rPr>
-                  <w:color w:val="000000" w:themeColor="text1"/>
-                  <w:sz w:val="28"/>
-                  <w:szCs w:val="28"/>
-                </w:rPr>
-                <w:fldChar w:fldCharType="begin"/>
-              </w:r>
-              <w:r>
-                <w:rPr>
-                  <w:color w:val="000000" w:themeColor="text1"/>
-                  <w:sz w:val="28"/>
-                  <w:szCs w:val="28"/>
-                </w:rPr>
-                <w:instrText>HYPERLINK "https://wiki.nci.nih.gov/x/swG_GQ"</w:instrText>
-              </w:r>
-              <w:r>
-                <w:rPr>
-                  <w:color w:val="000000" w:themeColor="text1"/>
-                  <w:sz w:val="28"/>
-                  <w:szCs w:val="28"/>
-                </w:rPr>
-              </w:r>
-              <w:r>
-                <w:rPr>
-                  <w:color w:val="000000" w:themeColor="text1"/>
-                  <w:sz w:val="28"/>
-                  <w:szCs w:val="28"/>
-                </w:rPr>
-                <w:fldChar w:fldCharType="separate"/>
-              </w:r>
+            <w:r>
+              <w:rPr>
+                <w:color w:val="000000" w:themeColor="text1"/>
+                <w:sz w:val="28"/>
+                <w:szCs w:val="28"/>
+              </w:rPr>
+              <w:t xml:space="preserve">For details, see </w:t>
+            </w:r>
+            <w:hyperlink r:id="rId6" w:history="1">
               <w:r>
                 <w:rPr>
                   <w:rStyle w:val="Hyperlink"/>
@@ -479,23 +446,15 @@
                 </w:rPr>
                 <w:t>Uploading Data</w:t>
               </w:r>
-              <w:r>
-                <w:rPr>
-                  <w:color w:val="000000" w:themeColor="text1"/>
-                  <w:sz w:val="28"/>
-                  <w:szCs w:val="28"/>
-                </w:rPr>
-                <w:fldChar w:fldCharType="end"/>
-              </w:r>
-              <w:r>
-                <w:rPr>
-                  <w:color w:val="000000" w:themeColor="text1"/>
-                  <w:sz w:val="28"/>
-                  <w:szCs w:val="28"/>
-                </w:rPr>
-                <w:t>.</w:t>
-              </w:r>
-            </w:ins>
+            </w:hyperlink>
+            <w:r>
+              <w:rPr>
+                <w:color w:val="000000" w:themeColor="text1"/>
+                <w:sz w:val="28"/>
+                <w:szCs w:val="28"/>
+              </w:rPr>
+              <w:t>.</w:t>
+            </w:r>
           </w:p>
           <w:p>
             <w:pPr>
@@ -623,44 +582,6 @@
               </w:rPr>
               <w:t xml:space="preserve"> could download the files from the</w:t>
             </w:r>
-            <w:ins w:id="2" w:author="Menon, Sunita (NIH/NCI) [C]" w:date="2024-07-17T17:58:00Z" w16du:dateUtc="2024-07-17T21:58:00Z">
-              <w:r>
-                <w:rPr>
-                  <w:color w:val="000000" w:themeColor="text1"/>
-                  <w:sz w:val="28"/>
-                  <w:szCs w:val="28"/>
-                </w:rPr>
-                <w:t xml:space="preserve"> </w:t>
-              </w:r>
-            </w:ins>
-            <w:del w:id="3" w:author="Menon, Sunita (NIH/NCI) [C]" w:date="2024-07-17T17:58:00Z" w16du:dateUtc="2024-07-17T21:58:00Z">
-              <w:r>
-                <w:rPr>
-                  <w:color w:val="000000" w:themeColor="text1"/>
-                  <w:sz w:val="28"/>
-                  <w:szCs w:val="28"/>
-                </w:rPr>
-                <w:delText xml:space="preserve"> </w:delText>
-              </w:r>
-            </w:del>
-            <w:r>
-              <w:rPr>
-                <w:color w:val="000000" w:themeColor="text1"/>
-                <w:sz w:val="28"/>
-                <w:szCs w:val="28"/>
-              </w:rPr>
-              <w:t>Asset</w:t>
-            </w:r>
-            <w:del w:id="4" w:author="Menon, Sunita (NIH/NCI) [C]" w:date="2024-07-17T17:56:00Z" w16du:dateUtc="2024-07-17T21:56:00Z">
-              <w:r>
-                <w:rPr>
-                  <w:color w:val="000000" w:themeColor="text1"/>
-                  <w:sz w:val="28"/>
-                  <w:szCs w:val="28"/>
-                </w:rPr>
-                <w:delText xml:space="preserve"> chosen</w:delText>
-              </w:r>
-            </w:del>
             <w:r>
               <w:rPr>
                 <w:color w:val="000000" w:themeColor="text1"/>
@@ -669,16 +590,22 @@
               </w:rPr>
               <w:t xml:space="preserve"> </w:t>
             </w:r>
-            <w:ins w:id="5" w:author="Menon, Sunita (NIH/NCI) [C]" w:date="2024-07-17T17:58:00Z" w16du:dateUtc="2024-07-17T21:58:00Z">
-              <w:r>
-                <w:rPr>
-                  <w:color w:val="000000" w:themeColor="text1"/>
-                  <w:sz w:val="28"/>
-                  <w:szCs w:val="28"/>
-                </w:rPr>
-                <w:t xml:space="preserve">chosen </w:t>
-              </w:r>
-            </w:ins>
+            <w:r>
+              <w:rPr>
+                <w:color w:val="000000" w:themeColor="text1"/>
+                <w:sz w:val="28"/>
+                <w:szCs w:val="28"/>
+              </w:rPr>
+              <w:t xml:space="preserve">Asset </w:t>
+            </w:r>
+            <w:r>
+              <w:rPr>
+                <w:color w:val="000000" w:themeColor="text1"/>
+                <w:sz w:val="28"/>
+                <w:szCs w:val="28"/>
+              </w:rPr>
+              <w:t xml:space="preserve">chosen </w:t>
+            </w:r>
             <w:r>
               <w:rPr>
                 <w:color w:val="000000" w:themeColor="text1"/>
@@ -720,53 +647,16 @@
               </w:rPr>
               <w:t> </w:t>
             </w:r>
-            <w:ins w:id="6" w:author="Menon, Sunita (NIH/NCI) [C]" w:date="2024-07-17T18:06:00Z" w16du:dateUtc="2024-07-17T22:06:00Z">
-              <w:r>
-                <w:rPr>
-                  <w:rStyle w:val="apple-converted-space"/>
-                  <w:color w:val="000000" w:themeColor="text1"/>
-                  <w:sz w:val="28"/>
-                  <w:szCs w:val="28"/>
-                </w:rPr>
-                <w:t xml:space="preserve">For details, see </w:t>
-              </w:r>
-            </w:ins>
-            <w:ins w:id="7" w:author="Menon, Sunita (NIH/NCI) [C]" w:date="2024-07-17T18:07:00Z" w16du:dateUtc="2024-07-17T22:07:00Z">
-              <w:r>
-                <w:rPr>
-                  <w:rStyle w:val="apple-converted-space"/>
-                  <w:color w:val="000000" w:themeColor="text1"/>
-                  <w:sz w:val="28"/>
-                  <w:szCs w:val="28"/>
-                </w:rPr>
-                <w:fldChar w:fldCharType="begin"/>
-              </w:r>
-              <w:r>
-                <w:rPr>
-                  <w:rStyle w:val="apple-converted-space"/>
-                  <w:color w:val="000000" w:themeColor="text1"/>
-                  <w:sz w:val="28"/>
-                  <w:szCs w:val="28"/>
-                </w:rPr>
-                <w:instrText>HYPERLINK "https://wiki.nci.nih.gov/x/sQG_GQ"</w:instrText>
-              </w:r>
-              <w:r>
-                <w:rPr>
-                  <w:rStyle w:val="apple-converted-space"/>
-                  <w:color w:val="000000" w:themeColor="text1"/>
-                  <w:sz w:val="28"/>
-                  <w:szCs w:val="28"/>
-                </w:rPr>
-              </w:r>
-              <w:r>
-                <w:rPr>
-                  <w:rStyle w:val="apple-converted-space"/>
-                  <w:color w:val="000000" w:themeColor="text1"/>
-                  <w:sz w:val="28"/>
-                  <w:szCs w:val="28"/>
-                </w:rPr>
-                <w:fldChar w:fldCharType="separate"/>
-              </w:r>
+            <w:r>
+              <w:rPr>
+                <w:rStyle w:val="apple-converted-space"/>
+                <w:color w:val="000000" w:themeColor="text1"/>
+                <w:sz w:val="28"/>
+                <w:szCs w:val="28"/>
+              </w:rPr>
+              <w:t xml:space="preserve">For details, see </w:t>
+            </w:r>
+            <w:hyperlink r:id="rId7" w:history="1">
               <w:r>
                 <w:rPr>
                   <w:rStyle w:val="Hyperlink"/>
@@ -775,27 +665,16 @@
                 </w:rPr>
                 <w:t>Downloading Data</w:t>
               </w:r>
-              <w:r>
-                <w:rPr>
-                  <w:rStyle w:val="apple-converted-space"/>
-                  <w:color w:val="000000" w:themeColor="text1"/>
-                  <w:sz w:val="28"/>
-                  <w:szCs w:val="28"/>
-                </w:rPr>
-                <w:fldChar w:fldCharType="end"/>
-              </w:r>
-            </w:ins>
-            <w:ins w:id="8" w:author="Menon, Sunita (NIH/NCI) [C]" w:date="2024-07-17T18:06:00Z" w16du:dateUtc="2024-07-17T22:06:00Z">
-              <w:r>
-                <w:rPr>
-                  <w:rStyle w:val="apple-converted-space"/>
-                  <w:color w:val="000000" w:themeColor="text1"/>
-                  <w:sz w:val="28"/>
-                  <w:szCs w:val="28"/>
-                </w:rPr>
-                <w:t>.</w:t>
-              </w:r>
-            </w:ins>
+            </w:hyperlink>
+            <w:r>
+              <w:rPr>
+                <w:rStyle w:val="apple-converted-space"/>
+                <w:color w:val="000000" w:themeColor="text1"/>
+                <w:sz w:val="28"/>
+                <w:szCs w:val="28"/>
+              </w:rPr>
+              <w:t>.</w:t>
+            </w:r>
           </w:p>
           <w:p>
             <w:pPr>
@@ -867,16 +746,14 @@
               </w:rPr>
               <w:t xml:space="preserve">The system </w:t>
             </w:r>
-            <w:ins w:id="9" w:author="Menon, Sunita (NIH/NCI) [C]" w:date="2024-07-17T17:55:00Z" w16du:dateUtc="2024-07-17T21:55:00Z">
-              <w:r>
-                <w:rPr>
-                  <w:color w:val="000000" w:themeColor="text1"/>
-                  <w:sz w:val="28"/>
-                  <w:szCs w:val="28"/>
-                </w:rPr>
-                <w:t xml:space="preserve">now </w:t>
-              </w:r>
-            </w:ins>
+            <w:r>
+              <w:rPr>
+                <w:color w:val="000000" w:themeColor="text1"/>
+                <w:sz w:val="28"/>
+                <w:szCs w:val="28"/>
+              </w:rPr>
+              <w:t xml:space="preserve">now </w:t>
+            </w:r>
             <w:r>
               <w:rPr>
                 <w:color w:val="000000" w:themeColor="text1"/>
@@ -3539,7 +3416,7 @@
               </w:rPr>
               <w:t xml:space="preserve">For details, see </w:t>
             </w:r>
-            <w:hyperlink r:id="rId6" w:history="1">
+            <w:hyperlink r:id="rId8" w:history="1">
               <w:r>
                 <w:rPr>
                   <w:rStyle w:val="Hyperlink"/>
@@ -5443,7 +5320,7 @@
               </w:rPr>
               <w:t xml:space="preserve">For details, refer to </w:t>
             </w:r>
-            <w:hyperlink r:id="rId7" w:history="1">
+            <w:hyperlink r:id="rId9" w:history="1">
               <w:r>
                 <w:rPr>
                   <w:rStyle w:val="Hyperlink"/>
@@ -5734,7 +5611,6 @@
                 <w:sz w:val="28"/>
                 <w:szCs w:val="28"/>
               </w:rPr>
-              <w:lastRenderedPageBreak/>
               <w:t>Asset Link</w:t>
             </w:r>
             <w:r>
@@ -5979,7 +5855,7 @@
               </w:rPr>
               <w:t xml:space="preserve"> and AWS S3 buckets). For details, refer to </w:t>
             </w:r>
-            <w:hyperlink r:id="rId8" w:history="1">
+            <w:hyperlink r:id="rId10" w:history="1">
               <w:r>
                 <w:rPr>
                   <w:rStyle w:val="Hyperlink"/>
@@ -6012,7 +5888,7 @@
               </w:rPr>
               <w:t xml:space="preserve"> and </w:t>
             </w:r>
-            <w:hyperlink r:id="rId9" w:history="1">
+            <w:hyperlink r:id="rId11" w:history="1">
               <w:r>
                 <w:rPr>
                   <w:rStyle w:val="Hyperlink"/>
@@ -6582,7 +6458,7 @@
               </w:rPr>
               <w:t xml:space="preserve">For details, refer to </w:t>
             </w:r>
-            <w:hyperlink r:id="rId10" w:history="1">
+            <w:hyperlink r:id="rId12" w:history="1">
               <w:r>
                 <w:rPr>
                   <w:rStyle w:val="Hyperlink"/>
@@ -6653,7 +6529,6 @@
                 <w:sz w:val="28"/>
                 <w:szCs w:val="28"/>
               </w:rPr>
-              <w:lastRenderedPageBreak/>
               <w:t xml:space="preserve">from </w:t>
             </w:r>
             <w:r>
@@ -6876,7 +6751,7 @@
               </w:rPr>
               <w:t xml:space="preserve">For details, refer to the </w:t>
             </w:r>
-            <w:hyperlink r:id="rId11" w:anchor="/Evaluate%20Models" w:history="1">
+            <w:hyperlink r:id="rId13" w:anchor="/Evaluate%20Models" w:history="1">
               <w:r>
                 <w:rPr>
                   <w:rStyle w:val="Hyperlink"/>
@@ -7211,7 +7086,7 @@
               </w:rPr>
               <w:t xml:space="preserve">For details, refer to the </w:t>
             </w:r>
-            <w:hyperlink r:id="rId12" w:anchor="/Get%20Task%20Status" w:history="1">
+            <w:hyperlink r:id="rId14" w:anchor="/Get%20Task%20Status" w:history="1">
               <w:r>
                 <w:rPr>
                   <w:rStyle w:val="Hyperlink"/>
@@ -7858,7 +7733,6 @@
                 <w:sz w:val="28"/>
                 <w:szCs w:val="28"/>
               </w:rPr>
-              <w:lastRenderedPageBreak/>
               <w:t>Ability to select reference datasets</w:t>
             </w:r>
             <w:r>
@@ -7961,7 +7835,7 @@
               </w:rPr>
               <w:t xml:space="preserve"> </w:t>
             </w:r>
-            <w:hyperlink r:id="rId13" w:history="1">
+            <w:hyperlink r:id="rId15" w:history="1">
               <w:r>
                 <w:rPr>
                   <w:rStyle w:val="Hyperlink"/>
@@ -8134,7 +8008,7 @@
               </w:rPr>
               <w:t xml:space="preserve">, refer to </w:t>
             </w:r>
-            <w:hyperlink r:id="rId14" w:history="1">
+            <w:hyperlink r:id="rId16" w:history="1">
               <w:r>
                 <w:rPr>
                   <w:rStyle w:val="Hyperlink"/>
@@ -8348,7 +8222,7 @@
               </w:rPr>
               <w:t xml:space="preserve">For details, refer to </w:t>
             </w:r>
-            <w:hyperlink r:id="rId15" w:history="1">
+            <w:hyperlink r:id="rId17" w:history="1">
               <w:r>
                 <w:rPr>
                   <w:rStyle w:val="Hyperlink"/>
@@ -8530,7 +8404,7 @@
               </w:rPr>
               <w:t xml:space="preserve"> </w:t>
             </w:r>
-            <w:hyperlink r:id="rId16" w:history="1">
+            <w:hyperlink r:id="rId18" w:history="1">
               <w:r>
                 <w:rPr>
                   <w:rStyle w:val="Hyperlink"/>
@@ -8862,7 +8736,7 @@
               </w:rPr>
               <w:t xml:space="preserve">, refer to </w:t>
             </w:r>
-            <w:hyperlink r:id="rId17" w:history="1">
+            <w:hyperlink r:id="rId19" w:history="1">
               <w:r>
                 <w:rPr>
                   <w:rStyle w:val="Hyperlink"/>
@@ -8968,7 +8842,7 @@
               </w:rPr>
               <w:t xml:space="preserve"> </w:t>
             </w:r>
-            <w:hyperlink r:id="rId18" w:history="1">
+            <w:hyperlink r:id="rId20" w:history="1">
               <w:r>
                 <w:rPr>
                   <w:rStyle w:val="Hyperlink"/>
@@ -9051,16 +8925,7 @@
                 <w:sz w:val="28"/>
                 <w:szCs w:val="28"/>
               </w:rPr>
-              <w:t xml:space="preserve"> model has been </w:t>
-            </w:r>
-            <w:r>
-              <w:rPr>
-                <w:rFonts w:cstheme="minorHAnsi"/>
-                <w:sz w:val="28"/>
-                <w:szCs w:val="28"/>
-              </w:rPr>
-              <w:lastRenderedPageBreak/>
-              <w:t>deployed and is now available for use</w:t>
+              <w:t xml:space="preserve"> model has been deployed and is now available for use</w:t>
             </w:r>
             <w:r>
               <w:rPr>
@@ -9102,7 +8967,7 @@
               </w:rPr>
               <w:t xml:space="preserve"> For details on specifying or changing this metadata, refer to </w:t>
             </w:r>
-            <w:hyperlink r:id="rId19" w:history="1">
+            <w:hyperlink r:id="rId21" w:history="1">
               <w:r>
                 <w:rPr>
                   <w:rStyle w:val="Hyperlink"/>
@@ -9121,7 +8986,7 @@
               </w:rPr>
               <w:t xml:space="preserve"> or </w:t>
             </w:r>
-            <w:hyperlink r:id="rId20" w:history="1">
+            <w:hyperlink r:id="rId22" w:history="1">
               <w:r>
                 <w:rPr>
                   <w:rStyle w:val="Hyperlink"/>
@@ -9212,7 +9077,7 @@
               </w:rPr>
               <w:t xml:space="preserve">, refer to </w:t>
             </w:r>
-            <w:hyperlink r:id="rId21" w:history="1">
+            <w:hyperlink r:id="rId23" w:history="1">
               <w:r>
                 <w:rPr>
                   <w:rStyle w:val="Hyperlink"/>
@@ -9693,7 +9558,7 @@
               </w:rPr>
               <w:t xml:space="preserve">For additional information on this page, see </w:t>
             </w:r>
-            <w:hyperlink r:id="rId22" w:history="1">
+            <w:hyperlink r:id="rId24" w:history="1">
               <w:r>
                 <w:rPr>
                   <w:rStyle w:val="Hyperlink"/>
@@ -10106,7 +9971,7 @@
               </w:rPr>
               <w:t xml:space="preserve"> </w:t>
             </w:r>
-            <w:hyperlink r:id="rId23" w:history="1">
+            <w:hyperlink r:id="rId25" w:history="1">
               <w:r>
                 <w:rPr>
                   <w:rStyle w:val="Hyperlink"/>
@@ -10269,7 +10134,7 @@
               </w:rPr>
               <w:t xml:space="preserve">: Added the ability to filter on the search page, machine learning models that are deployed and available to run predictions on and to evaluate. For details, refer to </w:t>
             </w:r>
-            <w:hyperlink r:id="rId24" w:history="1">
+            <w:hyperlink r:id="rId26" w:history="1">
               <w:r>
                 <w:rPr>
                   <w:rStyle w:val="Hyperlink"/>
@@ -10313,7 +10178,6 @@
                 <w:sz w:val="28"/>
                 <w:szCs w:val="28"/>
               </w:rPr>
-              <w:lastRenderedPageBreak/>
               <w:t>Assist users on session expiry</w:t>
             </w:r>
             <w:r>
@@ -10684,7 +10548,7 @@
               </w:rPr>
               <w:t xml:space="preserve"> </w:t>
             </w:r>
-            <w:hyperlink r:id="rId25" w:history="1">
+            <w:hyperlink r:id="rId27" w:history="1">
               <w:r>
                 <w:rPr>
                   <w:rStyle w:val="Hyperlink"/>
@@ -10954,7 +10818,7 @@
               </w:rPr>
               <w:t xml:space="preserve">. These sub-collections are displayed on the Asset Details screen along with the Asset files. For details on creating these, refer to </w:t>
             </w:r>
-            <w:hyperlink r:id="rId26" w:history="1">
+            <w:hyperlink r:id="rId28" w:history="1">
               <w:r>
                 <w:rPr>
                   <w:rStyle w:val="Hyperlink"/>
@@ -11035,7 +10899,7 @@
               </w:rPr>
               <w:t xml:space="preserve">: Added the ability for users to display only their editable Assets on the Search screen. A checkbox has been provided to perform the filtering. For details, refer to </w:t>
             </w:r>
-            <w:hyperlink r:id="rId27" w:history="1">
+            <w:hyperlink r:id="rId29" w:history="1">
               <w:r>
                 <w:rPr>
                   <w:rStyle w:val="Hyperlink"/>
@@ -11088,7 +10952,7 @@
               </w:rPr>
               <w:t xml:space="preserve">captcha protected </w:t>
             </w:r>
-            <w:hyperlink r:id="rId28" w:history="1">
+            <w:hyperlink r:id="rId30" w:history="1">
               <w:r>
                 <w:rPr>
                   <w:rStyle w:val="Hyperlink"/>
@@ -11162,7 +11026,6 @@
                 <w:sz w:val="28"/>
                 <w:szCs w:val="28"/>
               </w:rPr>
-              <w:lastRenderedPageBreak/>
               <w:t>Asset Details screen enhancements</w:t>
             </w:r>
             <w:r>
@@ -11361,7 +11224,7 @@
               </w:rPr>
               <w:t xml:space="preserve">: Added the capability to browse and view metadata associated with sub-collections located within an Asset. These sub-collections are displayed on the Asset Details screen along with the Asset files. The sub-collections are  created when datasets organized in one or more sub-folders are uploaded from the backend through Data Management Environment (DME). For details, refer to </w:t>
             </w:r>
-            <w:hyperlink r:id="rId29" w:history="1">
+            <w:hyperlink r:id="rId31" w:history="1">
               <w:r>
                 <w:rPr>
                   <w:rStyle w:val="Hyperlink"/>
@@ -11463,7 +11326,7 @@
               </w:rPr>
               <w:t xml:space="preserve">. For details, refer to </w:t>
             </w:r>
-            <w:hyperlink r:id="rId30" w:history="1">
+            <w:hyperlink r:id="rId32" w:history="1">
               <w:r>
                 <w:rPr>
                   <w:rStyle w:val="Hyperlink"/>
@@ -11550,248 +11413,6 @@
               </w:rPr>
               <w:t xml:space="preserve">display a 'More' or 'Less' clickable option in each sub-section to enable the user to increase or reduce the number of results displayed. For details, refer to </w:t>
             </w:r>
-            <w:hyperlink r:id="rId31" w:history="1">
-              <w:r>
-                <w:rPr>
-                  <w:rStyle w:val="Hyperlink"/>
-                  <w:sz w:val="28"/>
-                  <w:szCs w:val="28"/>
-                </w:rPr>
-                <w:t>Searching for Data</w:t>
-              </w:r>
-            </w:hyperlink>
-            <w:r>
-              <w:rPr>
-                <w:sz w:val="28"/>
-                <w:szCs w:val="28"/>
-              </w:rPr>
-              <w:t>.</w:t>
-            </w:r>
-          </w:p>
-          <w:p>
-            <w:pPr>
-              <w:pStyle w:val="ListParagraph"/>
-              <w:numPr>
-                <w:ilvl w:val="0"/>
-                <w:numId w:val="2"/>
-              </w:numPr>
-              <w:spacing w:before="240" w:after="0"/>
-              <w:contextualSpacing w:val="0"/>
-              <w:rPr>
-                <w:sz w:val="28"/>
-                <w:szCs w:val="28"/>
-              </w:rPr>
-            </w:pPr>
-            <w:r>
-              <w:rPr>
-                <w:b/>
-                <w:bCs/>
-                <w:color w:val="44546A" w:themeColor="text2"/>
-                <w:sz w:val="28"/>
-                <w:szCs w:val="28"/>
-              </w:rPr>
-              <w:t>Asset creation screen enhancements</w:t>
-            </w:r>
-            <w:r>
-              <w:rPr>
-                <w:sz w:val="28"/>
-                <w:szCs w:val="28"/>
-              </w:rPr>
-              <w:t xml:space="preserve">: The Register Asset Collection screen has been converted from a modal popup to a full page in order to better leverage available </w:t>
-            </w:r>
-            <w:proofErr w:type="gramStart"/>
-            <w:r>
-              <w:rPr>
-                <w:sz w:val="28"/>
-                <w:szCs w:val="28"/>
-              </w:rPr>
-              <w:t>real-estate</w:t>
-            </w:r>
-            <w:proofErr w:type="gramEnd"/>
-            <w:r>
-              <w:rPr>
-                <w:sz w:val="28"/>
-                <w:szCs w:val="28"/>
-              </w:rPr>
-              <w:t xml:space="preserve"> and reduce scrolling. Additionally, the display elements have been updated to make this screen consistent with the Edit Metadata screen.  For details, refer to </w:t>
-            </w:r>
-            <w:hyperlink r:id="rId32" w:history="1">
-              <w:r>
-                <w:rPr>
-                  <w:rStyle w:val="Hyperlink"/>
-                  <w:sz w:val="28"/>
-                  <w:szCs w:val="28"/>
-                </w:rPr>
-                <w:t>Adding a Collection</w:t>
-              </w:r>
-            </w:hyperlink>
-            <w:r>
-              <w:rPr>
-                <w:sz w:val="28"/>
-                <w:szCs w:val="28"/>
-              </w:rPr>
-              <w:t>.</w:t>
-            </w:r>
-          </w:p>
-          <w:p>
-            <w:pPr>
-              <w:pStyle w:val="ListParagraph"/>
-              <w:numPr>
-                <w:ilvl w:val="0"/>
-                <w:numId w:val="2"/>
-              </w:numPr>
-              <w:spacing w:before="240" w:after="0"/>
-              <w:contextualSpacing w:val="0"/>
-              <w:rPr>
-                <w:sz w:val="28"/>
-                <w:szCs w:val="28"/>
-              </w:rPr>
-            </w:pPr>
-            <w:r>
-              <w:rPr>
-                <w:b/>
-                <w:bCs/>
-                <w:color w:val="44546A" w:themeColor="text2"/>
-                <w:sz w:val="28"/>
-                <w:szCs w:val="28"/>
-              </w:rPr>
-              <w:lastRenderedPageBreak/>
-              <w:t>File deletion error message improvement</w:t>
-            </w:r>
-            <w:r>
-              <w:rPr>
-                <w:sz w:val="28"/>
-                <w:szCs w:val="28"/>
-              </w:rPr>
-              <w:t>:  Updated the file deletion dialog error message to provide additional context on the cause of the failure</w:t>
-            </w:r>
-            <w:r>
-              <w:rPr>
-                <w:rFonts w:eastAsiaTheme="minorHAnsi"/>
-                <w:color w:val="000000" w:themeColor="text1"/>
-                <w:sz w:val="28"/>
-                <w:szCs w:val="28"/>
-              </w:rPr>
-              <w:t>.</w:t>
-            </w:r>
-          </w:p>
-          <w:p>
-            <w:pPr>
-              <w:rPr>
-                <w:sz w:val="28"/>
-                <w:szCs w:val="28"/>
-                <w:u w:val="single"/>
-              </w:rPr>
-            </w:pPr>
-          </w:p>
-          <w:p>
-            <w:pPr>
-              <w:rPr>
-                <w:sz w:val="28"/>
-                <w:szCs w:val="28"/>
-                <w:u w:val="single"/>
-              </w:rPr>
-            </w:pPr>
-          </w:p>
-          <w:p>
-            <w:pPr>
-              <w:rPr>
-                <w:b/>
-                <w:bCs/>
-                <w:color w:val="44546A" w:themeColor="text2"/>
-                <w:sz w:val="28"/>
-                <w:szCs w:val="28"/>
-                <w:u w:val="single"/>
-              </w:rPr>
-            </w:pPr>
-            <w:r>
-              <w:rPr>
-                <w:b/>
-                <w:bCs/>
-                <w:color w:val="44546A" w:themeColor="text2"/>
-                <w:sz w:val="28"/>
-                <w:szCs w:val="28"/>
-                <w:u w:val="single"/>
-              </w:rPr>
-              <w:t>Release 1.7: August 10, 2021</w:t>
-            </w:r>
-          </w:p>
-          <w:p>
-            <w:pPr>
-              <w:rPr>
-                <w:sz w:val="28"/>
-                <w:szCs w:val="28"/>
-                <w:u w:val="single"/>
-              </w:rPr>
-            </w:pPr>
-          </w:p>
-          <w:p>
-            <w:pPr>
-              <w:pStyle w:val="ListParagraph"/>
-              <w:numPr>
-                <w:ilvl w:val="0"/>
-                <w:numId w:val="2"/>
-              </w:numPr>
-              <w:spacing w:before="240" w:after="0"/>
-              <w:contextualSpacing w:val="0"/>
-              <w:rPr>
-                <w:rFonts w:cstheme="minorHAnsi"/>
-                <w:sz w:val="28"/>
-                <w:szCs w:val="28"/>
-              </w:rPr>
-            </w:pPr>
-            <w:r>
-              <w:rPr>
-                <w:b/>
-                <w:bCs/>
-                <w:color w:val="44546A" w:themeColor="text2"/>
-                <w:sz w:val="28"/>
-                <w:szCs w:val="28"/>
-              </w:rPr>
-              <w:t>Browsing and filtering on the search screen</w:t>
-            </w:r>
-            <w:r>
-              <w:rPr>
-                <w:sz w:val="28"/>
-                <w:szCs w:val="28"/>
-              </w:rPr>
-              <w:t>: The search screen has been re</w:t>
-            </w:r>
-            <w:r>
-              <w:rPr>
-                <w:sz w:val="28"/>
-                <w:szCs w:val="28"/>
-              </w:rPr>
-              <w:t>designed</w:t>
-            </w:r>
-            <w:r>
-              <w:rPr>
-                <w:sz w:val="28"/>
-                <w:szCs w:val="28"/>
-              </w:rPr>
-              <w:t xml:space="preserve"> to enable filtering of datasets based on </w:t>
-            </w:r>
-            <w:r>
-              <w:rPr>
-                <w:sz w:val="28"/>
-                <w:szCs w:val="28"/>
-              </w:rPr>
-              <w:t xml:space="preserve">selected </w:t>
-            </w:r>
-            <w:r>
-              <w:rPr>
-                <w:sz w:val="28"/>
-                <w:szCs w:val="28"/>
-              </w:rPr>
-              <w:t>Program, Study or Asset</w:t>
-            </w:r>
-            <w:r>
-              <w:rPr>
-                <w:sz w:val="28"/>
-                <w:szCs w:val="28"/>
-              </w:rPr>
-              <w:t xml:space="preserve">. For details refer to </w:t>
-            </w:r>
             <w:hyperlink r:id="rId33" w:history="1">
               <w:r>
                 <w:rPr>
@@ -11832,6 +11453,247 @@
                 <w:sz w:val="28"/>
                 <w:szCs w:val="28"/>
               </w:rPr>
+              <w:t>Asset creation screen enhancements</w:t>
+            </w:r>
+            <w:r>
+              <w:rPr>
+                <w:sz w:val="28"/>
+                <w:szCs w:val="28"/>
+              </w:rPr>
+              <w:t xml:space="preserve">: The Register Asset Collection screen has been converted from a modal popup to a full page in order to better leverage available </w:t>
+            </w:r>
+            <w:proofErr w:type="gramStart"/>
+            <w:r>
+              <w:rPr>
+                <w:sz w:val="28"/>
+                <w:szCs w:val="28"/>
+              </w:rPr>
+              <w:t>real-estate</w:t>
+            </w:r>
+            <w:proofErr w:type="gramEnd"/>
+            <w:r>
+              <w:rPr>
+                <w:sz w:val="28"/>
+                <w:szCs w:val="28"/>
+              </w:rPr>
+              <w:t xml:space="preserve"> and reduce scrolling. Additionally, the display elements have been updated to make this screen consistent with the Edit Metadata screen.  For details, refer to </w:t>
+            </w:r>
+            <w:hyperlink r:id="rId34" w:history="1">
+              <w:r>
+                <w:rPr>
+                  <w:rStyle w:val="Hyperlink"/>
+                  <w:sz w:val="28"/>
+                  <w:szCs w:val="28"/>
+                </w:rPr>
+                <w:t>Adding a Collection</w:t>
+              </w:r>
+            </w:hyperlink>
+            <w:r>
+              <w:rPr>
+                <w:sz w:val="28"/>
+                <w:szCs w:val="28"/>
+              </w:rPr>
+              <w:t>.</w:t>
+            </w:r>
+          </w:p>
+          <w:p>
+            <w:pPr>
+              <w:pStyle w:val="ListParagraph"/>
+              <w:numPr>
+                <w:ilvl w:val="0"/>
+                <w:numId w:val="2"/>
+              </w:numPr>
+              <w:spacing w:before="240" w:after="0"/>
+              <w:contextualSpacing w:val="0"/>
+              <w:rPr>
+                <w:sz w:val="28"/>
+                <w:szCs w:val="28"/>
+              </w:rPr>
+            </w:pPr>
+            <w:r>
+              <w:rPr>
+                <w:b/>
+                <w:bCs/>
+                <w:color w:val="44546A" w:themeColor="text2"/>
+                <w:sz w:val="28"/>
+                <w:szCs w:val="28"/>
+              </w:rPr>
+              <w:t>File deletion error message improvement</w:t>
+            </w:r>
+            <w:r>
+              <w:rPr>
+                <w:sz w:val="28"/>
+                <w:szCs w:val="28"/>
+              </w:rPr>
+              <w:t>:  Updated the file deletion dialog error message to provide additional context on the cause of the failure</w:t>
+            </w:r>
+            <w:r>
+              <w:rPr>
+                <w:rFonts w:eastAsiaTheme="minorHAnsi"/>
+                <w:color w:val="000000" w:themeColor="text1"/>
+                <w:sz w:val="28"/>
+                <w:szCs w:val="28"/>
+              </w:rPr>
+              <w:t>.</w:t>
+            </w:r>
+          </w:p>
+          <w:p>
+            <w:pPr>
+              <w:rPr>
+                <w:sz w:val="28"/>
+                <w:szCs w:val="28"/>
+                <w:u w:val="single"/>
+              </w:rPr>
+            </w:pPr>
+          </w:p>
+          <w:p>
+            <w:pPr>
+              <w:rPr>
+                <w:sz w:val="28"/>
+                <w:szCs w:val="28"/>
+                <w:u w:val="single"/>
+              </w:rPr>
+            </w:pPr>
+          </w:p>
+          <w:p>
+            <w:pPr>
+              <w:rPr>
+                <w:b/>
+                <w:bCs/>
+                <w:color w:val="44546A" w:themeColor="text2"/>
+                <w:sz w:val="28"/>
+                <w:szCs w:val="28"/>
+                <w:u w:val="single"/>
+              </w:rPr>
+            </w:pPr>
+            <w:r>
+              <w:rPr>
+                <w:b/>
+                <w:bCs/>
+                <w:color w:val="44546A" w:themeColor="text2"/>
+                <w:sz w:val="28"/>
+                <w:szCs w:val="28"/>
+                <w:u w:val="single"/>
+              </w:rPr>
+              <w:t>Release 1.7: August 10, 2021</w:t>
+            </w:r>
+          </w:p>
+          <w:p>
+            <w:pPr>
+              <w:rPr>
+                <w:sz w:val="28"/>
+                <w:szCs w:val="28"/>
+                <w:u w:val="single"/>
+              </w:rPr>
+            </w:pPr>
+          </w:p>
+          <w:p>
+            <w:pPr>
+              <w:pStyle w:val="ListParagraph"/>
+              <w:numPr>
+                <w:ilvl w:val="0"/>
+                <w:numId w:val="2"/>
+              </w:numPr>
+              <w:spacing w:before="240" w:after="0"/>
+              <w:contextualSpacing w:val="0"/>
+              <w:rPr>
+                <w:rFonts w:cstheme="minorHAnsi"/>
+                <w:sz w:val="28"/>
+                <w:szCs w:val="28"/>
+              </w:rPr>
+            </w:pPr>
+            <w:r>
+              <w:rPr>
+                <w:b/>
+                <w:bCs/>
+                <w:color w:val="44546A" w:themeColor="text2"/>
+                <w:sz w:val="28"/>
+                <w:szCs w:val="28"/>
+              </w:rPr>
+              <w:t>Browsing and filtering on the search screen</w:t>
+            </w:r>
+            <w:r>
+              <w:rPr>
+                <w:sz w:val="28"/>
+                <w:szCs w:val="28"/>
+              </w:rPr>
+              <w:t>: The search screen has been re</w:t>
+            </w:r>
+            <w:r>
+              <w:rPr>
+                <w:sz w:val="28"/>
+                <w:szCs w:val="28"/>
+              </w:rPr>
+              <w:t>designed</w:t>
+            </w:r>
+            <w:r>
+              <w:rPr>
+                <w:sz w:val="28"/>
+                <w:szCs w:val="28"/>
+              </w:rPr>
+              <w:t xml:space="preserve"> to enable filtering of datasets based on </w:t>
+            </w:r>
+            <w:r>
+              <w:rPr>
+                <w:sz w:val="28"/>
+                <w:szCs w:val="28"/>
+              </w:rPr>
+              <w:t xml:space="preserve">selected </w:t>
+            </w:r>
+            <w:r>
+              <w:rPr>
+                <w:sz w:val="28"/>
+                <w:szCs w:val="28"/>
+              </w:rPr>
+              <w:t>Program, Study or Asset</w:t>
+            </w:r>
+            <w:r>
+              <w:rPr>
+                <w:sz w:val="28"/>
+                <w:szCs w:val="28"/>
+              </w:rPr>
+              <w:t xml:space="preserve">. For details refer to </w:t>
+            </w:r>
+            <w:hyperlink r:id="rId35" w:history="1">
+              <w:r>
+                <w:rPr>
+                  <w:rStyle w:val="Hyperlink"/>
+                  <w:sz w:val="28"/>
+                  <w:szCs w:val="28"/>
+                </w:rPr>
+                <w:t>Searching for Data</w:t>
+              </w:r>
+            </w:hyperlink>
+            <w:r>
+              <w:rPr>
+                <w:sz w:val="28"/>
+                <w:szCs w:val="28"/>
+              </w:rPr>
+              <w:t>.</w:t>
+            </w:r>
+          </w:p>
+          <w:p>
+            <w:pPr>
+              <w:pStyle w:val="ListParagraph"/>
+              <w:numPr>
+                <w:ilvl w:val="0"/>
+                <w:numId w:val="2"/>
+              </w:numPr>
+              <w:spacing w:before="240" w:after="0"/>
+              <w:contextualSpacing w:val="0"/>
+              <w:rPr>
+                <w:sz w:val="28"/>
+                <w:szCs w:val="28"/>
+              </w:rPr>
+            </w:pPr>
+            <w:r>
+              <w:rPr>
+                <w:b/>
+                <w:bCs/>
+                <w:color w:val="44546A" w:themeColor="text2"/>
+                <w:sz w:val="28"/>
+                <w:szCs w:val="28"/>
+              </w:rPr>
               <w:t xml:space="preserve">Upload of multiple </w:t>
             </w:r>
             <w:r>
@@ -11861,7 +11723,7 @@
               </w:rPr>
               <w:t xml:space="preserve">: The Globus upload capability has now been expanded to enable upload of multiple Assets. Additionally, Asset registration (creation of the Asset collection and addition of metadata) and Asset upload can be performed in one single request. For details, refer to </w:t>
             </w:r>
-            <w:hyperlink r:id="rId34" w:history="1">
+            <w:hyperlink r:id="rId36" w:history="1">
               <w:r>
                 <w:rPr>
                   <w:rStyle w:val="Hyperlink"/>
@@ -12202,7 +12064,6 @@
                 <w:sz w:val="28"/>
                 <w:szCs w:val="28"/>
               </w:rPr>
-              <w:lastRenderedPageBreak/>
               <w:t>Ordering of transactions on the Task Status page</w:t>
             </w:r>
             <w:r>
@@ -12632,7 +12493,7 @@
               </w:rPr>
               <w:t xml:space="preserve">tically upload multiple files or collections at a time using the new bulk upload API. Two source endpoints are currently supported: Globus and AWS S3.  For details, refer to the </w:t>
             </w:r>
-            <w:hyperlink r:id="rId35" w:anchor="/Upload%20Data/BulkRegistration" w:history="1">
+            <w:hyperlink r:id="rId37" w:anchor="/Upload%20Data/BulkRegistration" w:history="1">
               <w:r>
                 <w:rPr>
                   <w:rStyle w:val="Hyperlink"/>
@@ -13212,16 +13073,7 @@
                 <w:sz w:val="28"/>
                 <w:szCs w:val="28"/>
               </w:rPr>
-              <w:t xml:space="preserve">. A new API has been added to perform </w:t>
-            </w:r>
-            <w:r>
-              <w:rPr>
-                <w:rFonts w:cstheme="minorHAnsi"/>
-                <w:sz w:val="28"/>
-                <w:szCs w:val="28"/>
-              </w:rPr>
-              <w:lastRenderedPageBreak/>
-              <w:t xml:space="preserve">authentication with username and </w:t>
+              <w:t xml:space="preserve">. A new API has been added to perform authentication with username and </w:t>
             </w:r>
             <w:r>
               <w:rPr>
@@ -14005,7 +13857,7 @@
               </w:rPr>
               <w:t xml:space="preserve"> </w:t>
             </w:r>
-            <w:hyperlink r:id="rId36" w:history="1">
+            <w:hyperlink r:id="rId38" w:history="1">
               <w:r>
                 <w:rPr>
                   <w:rStyle w:val="Hyperlink"/>
@@ -14523,7 +14375,6 @@
                 <w:sz w:val="28"/>
                 <w:szCs w:val="28"/>
               </w:rPr>
-              <w:lastRenderedPageBreak/>
               <w:t xml:space="preserve">Obtain all </w:t>
             </w:r>
             <w:r>
@@ -14687,7 +14538,7 @@
                 <w:szCs w:val="28"/>
               </w:rPr>
             </w:pPr>
-            <w:hyperlink r:id="rId37" w:history="1">
+            <w:hyperlink r:id="rId39" w:history="1">
               <w:r>
                 <w:rPr>
                   <w:rStyle w:val="Hyperlink"/>
@@ -15561,7 +15412,7 @@
               </w:rPr>
               <w:t xml:space="preserve"> </w:t>
             </w:r>
-            <w:hyperlink r:id="rId38" w:history="1">
+            <w:hyperlink r:id="rId40" w:history="1">
               <w:r>
                 <w:rPr>
                   <w:rStyle w:val="Hyperlink"/>
@@ -15598,7 +15449,7 @@
               </w:rPr>
               <w:t xml:space="preserve"> and </w:t>
             </w:r>
-            <w:hyperlink r:id="rId39" w:history="1">
+            <w:hyperlink r:id="rId41" w:history="1">
               <w:r>
                 <w:rPr>
                   <w:rStyle w:val="Hyperlink"/>
@@ -15726,16 +15577,7 @@
                 <w:sz w:val="28"/>
                 <w:szCs w:val="28"/>
               </w:rPr>
-              <w:t xml:space="preserve">these </w:t>
-            </w:r>
-            <w:r>
-              <w:rPr>
-                <w:rFonts w:asciiTheme="minorHAnsi" w:hAnsiTheme="minorHAnsi" w:cstheme="minorHAnsi"/>
-                <w:sz w:val="28"/>
-                <w:szCs w:val="28"/>
-              </w:rPr>
-              <w:lastRenderedPageBreak/>
-              <w:t>into an excel spreadsheet.  For details</w:t>
+              <w:t>these into an excel spreadsheet.  For details</w:t>
             </w:r>
             <w:r>
               <w:rPr>
@@ -15753,7 +15595,7 @@
               </w:rPr>
               <w:t xml:space="preserve"> </w:t>
             </w:r>
-            <w:hyperlink r:id="rId40" w:history="1">
+            <w:hyperlink r:id="rId42" w:history="1">
               <w:r>
                 <w:rPr>
                   <w:rStyle w:val="Hyperlink"/>
@@ -15886,7 +15728,7 @@
               </w:rPr>
               <w:t xml:space="preserve"> </w:t>
             </w:r>
-            <w:hyperlink r:id="rId41" w:history="1">
+            <w:hyperlink r:id="rId43" w:history="1">
               <w:r>
                 <w:rPr>
                   <w:rStyle w:val="Hyperlink"/>
@@ -16199,7 +16041,7 @@
               </w:rPr>
               <w:t xml:space="preserve">For details, refer to </w:t>
             </w:r>
-            <w:hyperlink r:id="rId42" w:history="1">
+            <w:hyperlink r:id="rId44" w:history="1">
               <w:r>
                 <w:rPr>
                   <w:rStyle w:val="Hyperlink"/>
@@ -16805,7 +16647,7 @@
               </w:rPr>
               <w:t xml:space="preserve"> </w:t>
             </w:r>
-            <w:hyperlink r:id="rId43" w:history="1">
+            <w:hyperlink r:id="rId45" w:history="1">
               <w:r>
                 <w:rPr>
                   <w:rStyle w:val="Hyperlink"/>
@@ -17034,7 +16876,7 @@
               </w:rPr>
               <w:t xml:space="preserve"> </w:t>
             </w:r>
-            <w:hyperlink r:id="rId44" w:history="1">
+            <w:hyperlink r:id="rId46" w:history="1">
               <w:r>
                 <w:rPr>
                   <w:rStyle w:val="Hyperlink"/>
@@ -17184,7 +17026,7 @@
               </w:rPr>
               <w:t xml:space="preserve"> </w:t>
             </w:r>
-            <w:hyperlink r:id="rId45" w:history="1">
+            <w:hyperlink r:id="rId47" w:history="1">
               <w:r>
                 <w:rPr>
                   <w:rStyle w:val="Hyperlink"/>
@@ -17321,7 +17163,7 @@
               </w:rPr>
               <w:t xml:space="preserve"> </w:t>
             </w:r>
-            <w:hyperlink r:id="rId46" w:history="1">
+            <w:hyperlink r:id="rId48" w:history="1">
               <w:r>
                 <w:rPr>
                   <w:rStyle w:val="Hyperlink"/>
@@ -18192,14 +18034,6 @@
   </w:num>
   <w:numIdMacAtCleanup w:val="1"/>
 </w:numbering>
-</file>
-
-<file path=word/people.xml><?xml version="1.0" encoding="utf-8"?>
-<w15:people xmlns:wpc="http://schemas.microsoft.com/office/word/2010/wordprocessingCanvas" xmlns:cx="http://schemas.microsoft.com/office/drawing/2014/chartex" xmlns:cx1="http://schemas.microsoft.com/office/drawing/2015/9/8/chartex" xmlns:cx2="http://schemas.microsoft.com/office/drawing/2015/10/21/chartex" xmlns:cx3="http://schemas.microsoft.com/office/drawing/2016/5/9/chartex" xmlns:cx4="http://schemas.microsoft.com/office/drawing/2016/5/10/chartex" xmlns:cx5="http://schemas.microsoft.com/office/drawing/2016/5/11/chartex" xmlns:cx6="http://schemas.microsoft.com/office/drawing/2016/5/12/chartex" xmlns:cx7="http://schemas.microsoft.com/office/drawing/2016/5/13/chartex" xmlns:cx8="http://schemas.microsoft.com/office/drawing/2016/5/14/chartex" xmlns:mc="http://schemas.openxmlformats.org/markup-compatibility/2006" xmlns:aink="http://schemas.microsoft.com/office/drawing/2016/ink" xmlns:am3d="http://schemas.microsoft.com/office/drawing/2017/model3d" xmlns:o="urn:schemas-microsoft-com:office:office" xmlns:oel="http://schemas.microsoft.com/office/2019/extlst" xmlns:r="http://schemas.openxmlformats.org/officeDocument/2006/relationships" xmlns:m="http://schemas.openxmlformats.org/officeDocument/2006/math" xmlns:v="urn:schemas-microsoft-com:vml" xmlns:wp14="http://schemas.microsoft.com/office/word/2010/wordprocessingDrawing" xmlns:wp="http://schemas.openxmlformats.org/drawingml/2006/wordprocessingDrawing" xmlns:w10="urn:schemas-microsoft-com:office:word" xmlns:w="http://schemas.openxmlformats.org/wordprocessingml/2006/main" xmlns:w14="http://schemas.microsoft.com/office/word/2010/wordml" xmlns:w15="http://schemas.microsoft.com/office/word/2012/wordml" xmlns:w16cex="http://schemas.microsoft.com/office/word/2018/wordml/cex" xmlns:w16cid="http://schemas.microsoft.com/office/word/2016/wordml/cid" xmlns:w16="http://schemas.microsoft.com/office/word/2018/wordml" xmlns:w16du="http://schemas.microsoft.com/office/word/2023/wordml/word16du" xmlns:w16sdtdh="http://schemas.microsoft.com/office/word/2020/wordml/sdtdatahash" xmlns:w16se="http://schemas.microsoft.com/office/word/2015/wordml/symex" xmlns:wpg="http://schemas.microsoft.com/office/word/2010/wordprocessingGroup" xmlns:wpi="http://schemas.microsoft.com/office/word/2010/wordprocessingInk" xmlns:wne="http://schemas.microsoft.com/office/word/2006/wordml" xmlns:wps="http://schemas.microsoft.com/office/word/2010/wordprocessingShape" mc:Ignorable="w14 w15 w16se w16cid w16 w16cex w16sdtdh w16du wp14">
-  <w15:person w15:author="Menon, Sunita (NIH/NCI) [C]">
-    <w15:presenceInfo w15:providerId="AD" w15:userId="S::menons2@nih.gov::758ef455-cee4-484e-950b-e649d9c01c48"/>
-  </w15:person>
-</w15:people>
 </file>
 
 <file path=word/styles.xml><?xml version="1.0" encoding="utf-8"?>

</xml_diff>